<commit_message>
woah trevisan works really well im scared i typed something wrong
</commit_message>
<xml_diff>
--- a/Weekly_Reports/Weekly Report 5 ORIE 4999.docx
+++ b/Weekly_Reports/Weekly Report 5 ORIE 4999.docx
@@ -8,19 +8,11 @@
           <w:rFonts w:ascii="Avenir Light" w:hAnsi="Avenir Light"/>
         </w:rPr>
       </w:pPr>
-      <w:proofErr w:type="spellStart"/>
-      <w:r>
-        <w:rPr>
-          <w:rFonts w:ascii="Avenir Light" w:hAnsi="Avenir Light"/>
-        </w:rPr>
-        <w:t>Weekley</w:t>
-      </w:r>
-      <w:proofErr w:type="spellEnd"/>
-      <w:r>
-        <w:rPr>
-          <w:rFonts w:ascii="Avenir Light" w:hAnsi="Avenir Light"/>
-        </w:rPr>
-        <w:t xml:space="preserve"> Report 5</w:t>
+      <w:r>
+        <w:rPr>
+          <w:rFonts w:ascii="Avenir Light" w:hAnsi="Avenir Light"/>
+        </w:rPr>
+        <w:t>Weekly Report 5</w:t>
       </w:r>
     </w:p>
     <w:p>
@@ -276,27 +268,13 @@
         <w:rPr>
           <w:rFonts w:ascii="Avenir Light" w:hAnsi="Avenir Light"/>
         </w:rPr>
-        <w:t xml:space="preserve">in the code </w:t>
-      </w:r>
-      <w:proofErr w:type="spellStart"/>
-      <w:r>
-        <w:rPr>
-          <w:rFonts w:ascii="Avenir Light" w:hAnsi="Avenir Light"/>
-        </w:rPr>
-        <w:t xml:space="preserve">zip </w:t>
-      </w:r>
-      <w:r>
-        <w:rPr>
-          <w:rFonts w:ascii="Avenir Light" w:hAnsi="Avenir Light"/>
-        </w:rPr>
-        <w:t>attache</w:t>
-      </w:r>
-      <w:proofErr w:type="spellEnd"/>
-      <w:r>
-        <w:rPr>
-          <w:rFonts w:ascii="Avenir Light" w:hAnsi="Avenir Light"/>
-        </w:rPr>
-        <w:t>d in this email.</w:t>
+        <w:t xml:space="preserve">in the code zip </w:t>
+      </w:r>
+      <w:r>
+        <w:rPr>
+          <w:rFonts w:ascii="Avenir Light" w:hAnsi="Avenir Light"/>
+        </w:rPr>
+        <w:t>attached in this email.</w:t>
       </w:r>
     </w:p>
     <w:p>
@@ -768,6 +746,7 @@
   <w:style w:type="character" w:default="1" w:styleId="DefaultParagraphFont">
     <w:name w:val="Default Paragraph Font"/>
     <w:uiPriority w:val="1"/>
+    <w:semiHidden/>
     <w:unhideWhenUsed/>
   </w:style>
   <w:style w:type="table" w:default="1" w:styleId="TableNormal">

</xml_diff>